<commit_message>
Corrected type on file discription
</commit_message>
<xml_diff>
--- a/Project Report.docx
+++ b/Project Report.docx
@@ -4,6 +4,7 @@
   <w:body>
     <w:p>
       <w:pPr>
+        <w:spacing w:after="0" w:line="240" w:lineRule="auto"/>
         <w:jc w:val="center"/>
         <w:rPr>
           <w:rFonts w:ascii="Arial" w:hAnsi="Arial" w:cs="Arial"/>
@@ -21,7 +22,6 @@
         </w:rPr>
         <w:t>Project 2</w:t>
       </w:r>
-      <w:proofErr w:type="gramStart"/>
       <w:r>
         <w:rPr>
           <w:rFonts w:ascii="Arial" w:hAnsi="Arial" w:cs="Arial"/>
@@ -29,42 +29,80 @@
           <w:sz w:val="36"/>
           <w:szCs w:val="36"/>
         </w:rPr>
-        <w:t>::</w:t>
-      </w:r>
-      <w:proofErr w:type="gramEnd"/>
-      <w:r>
-        <w:rPr>
-          <w:rFonts w:ascii="Arial" w:hAnsi="Arial" w:cs="Arial"/>
-          <w:b/>
-          <w:sz w:val="36"/>
-          <w:szCs w:val="36"/>
-        </w:rPr>
-        <w:t xml:space="preserve"> AVL/BST Compare w/Inheritance</w:t>
+        <w:t>: AVL/BST Compare w/Inheritance</w:t>
       </w:r>
     </w:p>
     <w:p>
       <w:pPr>
+        <w:spacing w:after="0" w:line="240" w:lineRule="auto"/>
         <w:jc w:val="center"/>
         <w:rPr>
           <w:rFonts w:ascii="Arial" w:hAnsi="Arial" w:cs="Arial"/>
+          <w:sz w:val="18"/>
+          <w:szCs w:val="18"/>
         </w:rPr>
       </w:pPr>
       <w:r>
         <w:rPr>
           <w:rFonts w:ascii="Arial" w:hAnsi="Arial" w:cs="Arial"/>
+          <w:sz w:val="18"/>
+          <w:szCs w:val="18"/>
+        </w:rPr>
+        <w:t>Intel Core i7-4770 @3.40GHz with 16GB RAM and a 7200rpm</w:t>
+      </w:r>
+      <w:r>
+        <w:rPr>
+          <w:rFonts w:ascii="Arial" w:hAnsi="Arial" w:cs="Arial"/>
+          <w:sz w:val="18"/>
+          <w:szCs w:val="18"/>
+        </w:rPr>
+        <w:t>,</w:t>
+      </w:r>
+      <w:r>
+        <w:rPr>
+          <w:rFonts w:ascii="Arial" w:hAnsi="Arial" w:cs="Arial"/>
+          <w:sz w:val="18"/>
+          <w:szCs w:val="18"/>
+        </w:rPr>
+        <w:t xml:space="preserve"> 2TB HDD</w:t>
+      </w:r>
+      <w:r>
+        <w:rPr>
+          <w:rFonts w:ascii="Arial" w:hAnsi="Arial" w:cs="Arial"/>
+          <w:sz w:val="18"/>
+          <w:szCs w:val="18"/>
+        </w:rPr>
+        <w:t>, Win10</w:t>
+      </w:r>
+    </w:p>
+    <w:p>
+      <w:pPr>
+        <w:spacing w:after="0" w:line="240" w:lineRule="auto"/>
+        <w:jc w:val="center"/>
+        <w:rPr>
+          <w:rFonts w:ascii="Arial" w:hAnsi="Arial" w:cs="Arial"/>
+          <w:sz w:val="18"/>
+          <w:szCs w:val="18"/>
+        </w:rPr>
+      </w:pPr>
+      <w:r>
+        <w:rPr>
+          <w:rFonts w:ascii="Arial" w:hAnsi="Arial" w:cs="Arial"/>
+          <w:sz w:val="18"/>
+          <w:szCs w:val="18"/>
         </w:rPr>
         <w:t>All values are in milliseconds</w:t>
       </w:r>
     </w:p>
     <w:tbl>
       <w:tblPr>
-        <w:tblW w:w="8190" w:type="dxa"/>
+        <w:tblW w:w="8100" w:type="dxa"/>
         <w:jc w:val="center"/>
         <w:tblLook w:val="04A0" w:firstRow="1" w:lastRow="0" w:firstColumn="1" w:lastColumn="0" w:noHBand="0" w:noVBand="1"/>
       </w:tblPr>
       <w:tblGrid>
         <w:gridCol w:w="1620"/>
-        <w:gridCol w:w="1710"/>
+        <w:gridCol w:w="1620"/>
         <w:gridCol w:w="1620"/>
         <w:gridCol w:w="1620"/>
         <w:gridCol w:w="1620"/>
@@ -107,7 +145,7 @@
         </w:tc>
         <w:tc>
           <w:tcPr>
-            <w:tcW w:w="4950" w:type="dxa"/>
+            <w:tcW w:w="4860" w:type="dxa"/>
             <w:gridSpan w:val="3"/>
             <w:tcBorders>
               <w:top w:val="single" w:sz="8" w:space="0" w:color="auto"/>
@@ -232,7 +270,7 @@
         </w:tc>
         <w:tc>
           <w:tcPr>
-            <w:tcW w:w="1710" w:type="dxa"/>
+            <w:tcW w:w="1620" w:type="dxa"/>
             <w:tcBorders>
               <w:top w:val="nil"/>
               <w:left w:val="single" w:sz="8" w:space="0" w:color="auto"/>
@@ -453,7 +491,7 @@
         </w:tc>
         <w:tc>
           <w:tcPr>
-            <w:tcW w:w="1710" w:type="dxa"/>
+            <w:tcW w:w="1620" w:type="dxa"/>
             <w:tcBorders>
               <w:top w:val="nil"/>
               <w:left w:val="nil"/>
@@ -564,7 +602,7 @@
                 <w:sz w:val="28"/>
                 <w:szCs w:val="28"/>
               </w:rPr>
-              <w:t>46</w:t>
+              <w:t>45</w:t>
             </w:r>
           </w:p>
         </w:tc>
@@ -603,7 +641,7 @@
                 <w:sz w:val="28"/>
                 <w:szCs w:val="28"/>
               </w:rPr>
-              <w:t>436</w:t>
+              <w:t>405</w:t>
             </w:r>
           </w:p>
         </w:tc>
@@ -658,7 +696,7 @@
         </w:tc>
         <w:tc>
           <w:tcPr>
-            <w:tcW w:w="1710" w:type="dxa"/>
+            <w:tcW w:w="1620" w:type="dxa"/>
             <w:tcBorders>
               <w:top w:val="nil"/>
               <w:left w:val="nil"/>
@@ -769,7 +807,7 @@
                 <w:sz w:val="28"/>
                 <w:szCs w:val="28"/>
               </w:rPr>
-              <w:t>52</w:t>
+              <w:t>80</w:t>
             </w:r>
           </w:p>
         </w:tc>
@@ -808,7 +846,7 @@
                 <w:sz w:val="28"/>
                 <w:szCs w:val="28"/>
               </w:rPr>
-              <w:t>390</w:t>
+              <w:t>768</w:t>
             </w:r>
           </w:p>
         </w:tc>
@@ -849,7 +887,7 @@
         </w:tc>
         <w:tc>
           <w:tcPr>
-            <w:tcW w:w="1710" w:type="dxa"/>
+            <w:tcW w:w="1620" w:type="dxa"/>
             <w:tcBorders>
               <w:top w:val="nil"/>
               <w:left w:val="nil"/>
@@ -980,7 +1018,7 @@
         </w:tc>
         <w:tc>
           <w:tcPr>
-            <w:tcW w:w="1710" w:type="dxa"/>
+            <w:tcW w:w="1620" w:type="dxa"/>
             <w:tcBorders>
               <w:top w:val="nil"/>
               <w:left w:val="nil"/>
@@ -1117,7 +1155,7 @@
         </w:tc>
         <w:tc>
           <w:tcPr>
-            <w:tcW w:w="4950" w:type="dxa"/>
+            <w:tcW w:w="4860" w:type="dxa"/>
             <w:gridSpan w:val="3"/>
             <w:tcBorders>
               <w:top w:val="single" w:sz="8" w:space="0" w:color="auto"/>
@@ -1242,7 +1280,7 @@
         </w:tc>
         <w:tc>
           <w:tcPr>
-            <w:tcW w:w="1710" w:type="dxa"/>
+            <w:tcW w:w="1620" w:type="dxa"/>
             <w:tcBorders>
               <w:top w:val="nil"/>
               <w:left w:val="single" w:sz="8" w:space="0" w:color="auto"/>
@@ -1463,7 +1501,7 @@
         </w:tc>
         <w:tc>
           <w:tcPr>
-            <w:tcW w:w="1710" w:type="dxa"/>
+            <w:tcW w:w="1620" w:type="dxa"/>
             <w:tcBorders>
               <w:top w:val="nil"/>
               <w:left w:val="nil"/>
@@ -1574,7 +1612,7 @@
                 <w:sz w:val="28"/>
                 <w:szCs w:val="28"/>
               </w:rPr>
-              <w:t>25</w:t>
+              <w:t>28</w:t>
             </w:r>
           </w:p>
         </w:tc>
@@ -1613,7 +1651,7 @@
                 <w:sz w:val="28"/>
                 <w:szCs w:val="28"/>
               </w:rPr>
-              <w:t>80</w:t>
+              <w:t>95</w:t>
             </w:r>
           </w:p>
         </w:tc>
@@ -1668,7 +1706,7 @@
         </w:tc>
         <w:tc>
           <w:tcPr>
-            <w:tcW w:w="1710" w:type="dxa"/>
+            <w:tcW w:w="1620" w:type="dxa"/>
             <w:tcBorders>
               <w:top w:val="nil"/>
               <w:left w:val="nil"/>
@@ -1818,7 +1856,7 @@
                 <w:sz w:val="28"/>
                 <w:szCs w:val="28"/>
               </w:rPr>
-              <w:t>146</w:t>
+              <w:t>159</w:t>
             </w:r>
           </w:p>
         </w:tc>
@@ -1859,7 +1897,7 @@
         </w:tc>
         <w:tc>
           <w:tcPr>
-            <w:tcW w:w="1710" w:type="dxa"/>
+            <w:tcW w:w="1620" w:type="dxa"/>
             <w:tcBorders>
               <w:top w:val="nil"/>
               <w:left w:val="nil"/>
@@ -1990,7 +2028,7 @@
         </w:tc>
         <w:tc>
           <w:tcPr>
-            <w:tcW w:w="1710" w:type="dxa"/>
+            <w:tcW w:w="1620" w:type="dxa"/>
             <w:tcBorders>
               <w:top w:val="nil"/>
               <w:left w:val="nil"/>
@@ -2127,7 +2165,7 @@
         </w:tc>
         <w:tc>
           <w:tcPr>
-            <w:tcW w:w="4950" w:type="dxa"/>
+            <w:tcW w:w="4860" w:type="dxa"/>
             <w:gridSpan w:val="3"/>
             <w:tcBorders>
               <w:top w:val="single" w:sz="8" w:space="0" w:color="auto"/>
@@ -2252,7 +2290,7 @@
         </w:tc>
         <w:tc>
           <w:tcPr>
-            <w:tcW w:w="1710" w:type="dxa"/>
+            <w:tcW w:w="1620" w:type="dxa"/>
             <w:tcBorders>
               <w:top w:val="nil"/>
               <w:left w:val="single" w:sz="8" w:space="0" w:color="auto"/>
@@ -2473,7 +2511,7 @@
         </w:tc>
         <w:tc>
           <w:tcPr>
-            <w:tcW w:w="1710" w:type="dxa"/>
+            <w:tcW w:w="1620" w:type="dxa"/>
             <w:tcBorders>
               <w:top w:val="nil"/>
               <w:left w:val="nil"/>
@@ -2584,7 +2622,7 @@
                 <w:sz w:val="28"/>
                 <w:szCs w:val="28"/>
               </w:rPr>
-              <w:t>71</w:t>
+              <w:t>73</w:t>
             </w:r>
           </w:p>
         </w:tc>
@@ -2623,7 +2661,7 @@
                 <w:sz w:val="28"/>
                 <w:szCs w:val="28"/>
               </w:rPr>
-              <w:t>516</w:t>
+              <w:t>500</w:t>
             </w:r>
           </w:p>
         </w:tc>
@@ -2678,7 +2716,7 @@
         </w:tc>
         <w:tc>
           <w:tcPr>
-            <w:tcW w:w="1710" w:type="dxa"/>
+            <w:tcW w:w="1620" w:type="dxa"/>
             <w:tcBorders>
               <w:top w:val="nil"/>
               <w:left w:val="nil"/>
@@ -2789,7 +2827,7 @@
                 <w:sz w:val="28"/>
                 <w:szCs w:val="28"/>
               </w:rPr>
-              <w:t>93</w:t>
+              <w:t>121</w:t>
             </w:r>
           </w:p>
         </w:tc>
@@ -2828,7 +2866,7 @@
                 <w:sz w:val="28"/>
                 <w:szCs w:val="28"/>
               </w:rPr>
-              <w:t>536</w:t>
+              <w:t>927</w:t>
             </w:r>
           </w:p>
         </w:tc>
@@ -2840,13 +2878,271 @@
           <w:rFonts w:ascii="Arial" w:hAnsi="Arial" w:cs="Arial"/>
         </w:rPr>
       </w:pPr>
+    </w:p>
+    <w:p>
+      <w:pPr>
+        <w:ind w:firstLine="720"/>
+        <w:rPr>
+          <w:rFonts w:ascii="Arial" w:hAnsi="Arial" w:cs="Arial"/>
+        </w:rPr>
+      </w:pPr>
+      <w:r>
+        <w:rPr>
+          <w:rFonts w:ascii="Arial" w:hAnsi="Arial" w:cs="Arial"/>
+        </w:rPr>
+        <w:t>Interestingly, I found that on my most advanced computer, my</w:t>
+      </w:r>
+      <w:r>
+        <w:rPr>
+          <w:rFonts w:ascii="Arial" w:hAnsi="Arial" w:cs="Arial"/>
+        </w:rPr>
+        <w:t xml:space="preserve"> 2 year old</w:t>
+      </w:r>
+      <w:r>
+        <w:rPr>
+          <w:rFonts w:ascii="Arial" w:hAnsi="Arial" w:cs="Arial"/>
+        </w:rPr>
+        <w:t xml:space="preserve"> MSI GS63VR laptop, running an Intel Cor</w:t>
+      </w:r>
+      <w:r>
+        <w:rPr>
+          <w:rFonts w:ascii="Arial" w:hAnsi="Arial" w:cs="Arial"/>
+        </w:rPr>
+        <w:t xml:space="preserve">e i7-6700 @ 2.60GHz </w:t>
+      </w:r>
+      <w:r>
+        <w:rPr>
+          <w:rFonts w:ascii="Arial" w:hAnsi="Arial" w:cs="Arial"/>
+        </w:rPr>
+        <w:t xml:space="preserve">(4 cores) </w:t>
+      </w:r>
+      <w:r>
+        <w:rPr>
+          <w:rFonts w:ascii="Arial" w:hAnsi="Arial" w:cs="Arial"/>
+        </w:rPr>
+        <w:t>with 16GB</w:t>
+      </w:r>
+      <w:r>
+        <w:rPr>
+          <w:rFonts w:ascii="Arial" w:hAnsi="Arial" w:cs="Arial"/>
+        </w:rPr>
+        <w:t xml:space="preserve"> RAM and an </w:t>
+      </w:r>
+      <w:r>
+        <w:rPr>
+          <w:rFonts w:ascii="Arial" w:hAnsi="Arial" w:cs="Arial"/>
+        </w:rPr>
+        <w:t xml:space="preserve">512GB </w:t>
+      </w:r>
+      <w:r>
+        <w:rPr>
+          <w:rFonts w:ascii="Arial" w:hAnsi="Arial" w:cs="Arial"/>
+        </w:rPr>
+        <w:t xml:space="preserve">SSD ran this comparison </w:t>
+      </w:r>
+      <w:r>
+        <w:rPr>
+          <w:rFonts w:ascii="Arial" w:hAnsi="Arial" w:cs="Arial"/>
+        </w:rPr>
+        <w:t>nearly 2X slower</w:t>
+      </w:r>
+      <w:r>
+        <w:rPr>
+          <w:rFonts w:ascii="Arial" w:hAnsi="Arial" w:cs="Arial"/>
+        </w:rPr>
+        <w:t xml:space="preserve"> </w:t>
+      </w:r>
+      <w:r>
+        <w:rPr>
+          <w:rFonts w:ascii="Arial" w:hAnsi="Arial" w:cs="Arial"/>
+        </w:rPr>
+        <w:t xml:space="preserve">with 1 million elements </w:t>
+      </w:r>
+      <w:r>
+        <w:rPr>
+          <w:rFonts w:ascii="Arial" w:hAnsi="Arial" w:cs="Arial"/>
+        </w:rPr>
+        <w:t xml:space="preserve">than my 5 year old </w:t>
+      </w:r>
+      <w:proofErr w:type="spellStart"/>
+      <w:r>
+        <w:rPr>
+          <w:rFonts w:ascii="Arial" w:hAnsi="Arial" w:cs="Arial"/>
+        </w:rPr>
+        <w:t>Alienware</w:t>
+      </w:r>
+      <w:proofErr w:type="spellEnd"/>
+      <w:r>
+        <w:rPr>
+          <w:rFonts w:ascii="Arial" w:hAnsi="Arial" w:cs="Arial"/>
+        </w:rPr>
+        <w:t xml:space="preserve"> X51 R2 with an Intel Core i7-4770 @3.40GHz </w:t>
+      </w:r>
+      <w:r>
+        <w:rPr>
+          <w:rFonts w:ascii="Arial" w:hAnsi="Arial" w:cs="Arial"/>
+        </w:rPr>
+        <w:t xml:space="preserve">(4 core) </w:t>
+      </w:r>
+      <w:r>
+        <w:rPr>
+          <w:rFonts w:ascii="Arial" w:hAnsi="Arial" w:cs="Arial"/>
+        </w:rPr>
+        <w:t>with 16GB RAM and a 7200rpm</w:t>
+      </w:r>
+      <w:r>
+        <w:rPr>
+          <w:rFonts w:ascii="Arial" w:hAnsi="Arial" w:cs="Arial"/>
+        </w:rPr>
+        <w:t xml:space="preserve">, 2TB </w:t>
+      </w:r>
+      <w:r>
+        <w:rPr>
+          <w:rFonts w:ascii="Arial" w:hAnsi="Arial" w:cs="Arial"/>
+        </w:rPr>
+        <w:t>HDD</w:t>
+      </w:r>
+      <w:r>
+        <w:rPr>
+          <w:rFonts w:ascii="Arial" w:hAnsi="Arial" w:cs="Arial"/>
+        </w:rPr>
+        <w:t xml:space="preserve"> which this report is based on</w:t>
+      </w:r>
+      <w:r>
+        <w:rPr>
+          <w:rFonts w:ascii="Arial" w:hAnsi="Arial" w:cs="Arial"/>
+        </w:rPr>
+        <w:t xml:space="preserve">. Both are running Windows 10, although the version on the newer MSI is slightly outdated. </w:t>
+      </w:r>
+    </w:p>
+    <w:p>
+      <w:pPr>
+        <w:ind w:firstLine="720"/>
+        <w:rPr>
+          <w:rFonts w:ascii="Arial" w:hAnsi="Arial" w:cs="Arial"/>
+        </w:rPr>
+      </w:pPr>
       <w:bookmarkStart w:id="0" w:name="_GoBack"/>
       <w:bookmarkEnd w:id="0"/>
+      <w:r>
+        <w:rPr>
+          <w:rFonts w:ascii="Arial" w:hAnsi="Arial" w:cs="Arial"/>
+        </w:rPr>
+        <w:t>The cslab3 computer, running an Intel Xeon W3503 @ 2.40GHz</w:t>
+      </w:r>
+      <w:r>
+        <w:rPr>
+          <w:rFonts w:ascii="Arial" w:hAnsi="Arial" w:cs="Arial"/>
+        </w:rPr>
+        <w:t xml:space="preserve"> (2 cores)</w:t>
+      </w:r>
+      <w:r>
+        <w:rPr>
+          <w:rFonts w:ascii="Arial" w:hAnsi="Arial" w:cs="Arial"/>
+        </w:rPr>
+        <w:t xml:space="preserve"> with about 2GB RAM</w:t>
+      </w:r>
+      <w:r>
+        <w:rPr>
+          <w:rFonts w:ascii="Arial" w:hAnsi="Arial" w:cs="Arial"/>
+        </w:rPr>
+        <w:t xml:space="preserve"> and an HDD that looks to be about 2TB, speed unknown, the comparisons ran nearly 3x slower.</w:t>
+      </w:r>
+    </w:p>
+    <w:p>
+      <w:pPr>
+        <w:ind w:firstLine="720"/>
+        <w:rPr>
+          <w:rFonts w:ascii="Arial" w:hAnsi="Arial" w:cs="Arial"/>
+        </w:rPr>
+      </w:pPr>
+      <w:r>
+        <w:rPr>
+          <w:rFonts w:ascii="Arial" w:hAnsi="Arial" w:cs="Arial"/>
+        </w:rPr>
+        <w:t>With the exception of cslab3, all systems ran the comparison from a fresh boot.</w:t>
+      </w:r>
+    </w:p>
+    <w:p>
+      <w:pPr>
+        <w:ind w:firstLine="720"/>
+        <w:rPr>
+          <w:rFonts w:ascii="Arial" w:hAnsi="Arial" w:cs="Arial"/>
+        </w:rPr>
+      </w:pPr>
+      <w:r>
+        <w:rPr>
+          <w:rFonts w:ascii="Arial" w:hAnsi="Arial" w:cs="Arial"/>
+        </w:rPr>
+        <w:t xml:space="preserve">Regarding the first two systems, according to cpw-world.com, i7 </w:t>
+      </w:r>
+      <w:r>
+        <w:rPr>
+          <w:rFonts w:ascii="Arial" w:hAnsi="Arial" w:cs="Arial"/>
+        </w:rPr>
+        <w:t>6700 “</w:t>
+      </w:r>
+      <w:r>
+        <w:rPr>
+          <w:rFonts w:ascii="Arial" w:hAnsi="Arial" w:cs="Arial"/>
+          <w:color w:val="000000"/>
+          <w:shd w:val="clear" w:color="auto" w:fill="FFFFFF"/>
+        </w:rPr>
+        <w:t>has 33% higher memory bandwidth, owing to faster supported memory. The i7-6700HQ processor officially supports DDR4-2133 memory, whereas the Intel i7-4770 is limited to 1600 MHz data rate. Higher memory bandwidth improves performance in memory bound tasks. Performance improvement in programs, that are not memory-bound, will be much lower than 33%.”</w:t>
+      </w:r>
+      <w:r>
+        <w:rPr>
+          <w:rFonts w:ascii="Arial" w:hAnsi="Arial" w:cs="Arial"/>
+          <w:color w:val="000000"/>
+          <w:shd w:val="clear" w:color="auto" w:fill="FFFFFF"/>
+        </w:rPr>
+        <w:t xml:space="preserve"> </w:t>
+      </w:r>
+      <w:r>
+        <w:rPr>
+          <w:rFonts w:ascii="Arial" w:hAnsi="Arial" w:cs="Arial"/>
+          <w:color w:val="000000"/>
+          <w:shd w:val="clear" w:color="auto" w:fill="FFFFFF"/>
+        </w:rPr>
+        <w:t>Surprisingly</w:t>
+      </w:r>
+      <w:r>
+        <w:rPr>
+          <w:rFonts w:ascii="Arial" w:hAnsi="Arial" w:cs="Arial"/>
+          <w:color w:val="000000"/>
+          <w:shd w:val="clear" w:color="auto" w:fill="FFFFFF"/>
+        </w:rPr>
+        <w:t xml:space="preserve">, the </w:t>
+      </w:r>
+      <w:r>
+        <w:rPr>
+          <w:rFonts w:ascii="Arial" w:hAnsi="Arial" w:cs="Arial"/>
+          <w:color w:val="000000"/>
+          <w:shd w:val="clear" w:color="auto" w:fill="FFFFFF"/>
+        </w:rPr>
+        <w:t>i7-477</w:t>
+      </w:r>
+      <w:r>
+        <w:rPr>
+          <w:rFonts w:ascii="Arial" w:hAnsi="Arial" w:cs="Arial"/>
+          <w:color w:val="000000"/>
+          <w:shd w:val="clear" w:color="auto" w:fill="FFFFFF"/>
+        </w:rPr>
+        <w:t>0</w:t>
+      </w:r>
+      <w:r>
+        <w:rPr>
+          <w:rFonts w:ascii="Arial" w:hAnsi="Arial" w:cs="Arial"/>
+          <w:color w:val="000000"/>
+          <w:shd w:val="clear" w:color="auto" w:fill="FFFFFF"/>
+        </w:rPr>
+        <w:t xml:space="preserve"> L3 cache is 2MB larger. Furthermore, the i7-4770, being a desktop processor, consumes power at nearly double the i7-6700 and this is due to the smaller memory bandwidth that the i7-4770 is saddled with. Despite the limitations and age of the i7-4770, the larger L3 cache and the much higher operating frequency gives it the edge in our comparison.</w:t>
+      </w:r>
     </w:p>
     <w:sectPr>
       <w:headerReference w:type="default" r:id="rId6"/>
       <w:pgSz w:w="12240" w:h="15840"/>
-      <w:pgMar w:top="1440" w:right="1440" w:bottom="1440" w:left="1440" w:header="720" w:footer="720" w:gutter="0"/>
+      <w:pgMar w:top="270" w:right="1440" w:bottom="360" w:left="1440" w:header="720" w:footer="270" w:gutter="0"/>
       <w:cols w:space="720"/>
       <w:docGrid w:linePitch="360"/>
     </w:sectPr>
@@ -2950,12 +3246,35 @@
   <w:p>
     <w:pPr>
       <w:pStyle w:val="Header"/>
-      <w:jc w:val="right"/>
+      <w:tabs>
+        <w:tab w:val="left" w:pos="5805"/>
+      </w:tabs>
       <w:rPr>
         <w:rFonts w:ascii="Arial" w:hAnsi="Arial" w:cs="Arial"/>
         <w:sz w:val="24"/>
       </w:rPr>
     </w:pPr>
+    <w:r>
+      <w:rPr>
+        <w:rFonts w:ascii="Arial" w:hAnsi="Arial" w:cs="Arial"/>
+        <w:sz w:val="24"/>
+      </w:rPr>
+      <w:tab/>
+    </w:r>
+    <w:r>
+      <w:rPr>
+        <w:rFonts w:ascii="Arial" w:hAnsi="Arial" w:cs="Arial"/>
+        <w:sz w:val="24"/>
+      </w:rPr>
+      <w:tab/>
+    </w:r>
+    <w:r>
+      <w:rPr>
+        <w:rFonts w:ascii="Arial" w:hAnsi="Arial" w:cs="Arial"/>
+        <w:sz w:val="24"/>
+      </w:rPr>
+      <w:tab/>
+    </w:r>
     <w:r>
       <w:rPr>
         <w:rFonts w:ascii="Arial" w:hAnsi="Arial" w:cs="Arial"/>
@@ -3401,7 +3720,6 @@
   <w:style w:type="character" w:default="1" w:styleId="DefaultParagraphFont">
     <w:name w:val="Default Paragraph Font"/>
     <w:uiPriority w:val="1"/>
-    <w:semiHidden/>
     <w:unhideWhenUsed/>
   </w:style>
   <w:style w:type="table" w:default="1" w:styleId="TableNormal">

</xml_diff>